<commit_message>
fin fiche utilisation du code, qui contient les liens vers les vidéos sans recalage, avec recalage sur la ligne et sans recalage US, et avec les 2 recalages
</commit_message>
<xml_diff>
--- a/Fiche_utilisation_du_code.docx
+++ b/Fiche_utilisation_du_code.docx
@@ -44,52 +44,32 @@
       </w:r>
     </w:p>
     <w:p>
-      <w:proofErr w:type="spellStart"/>
       <w:r>
-        <w:t>MainLabyrinthe</w:t>
-      </w:r>
-      <w:proofErr w:type="spellEnd"/>
-      <w:r>
-        <w:t xml:space="preserve"> permet au robot de se déplacer dans le labyrinthe tout en se recalant sur les murs et en se remettant droit en s’aidant des lignes blanches.</w:t>
+        <w:t>MainLabyrinthe permet au robot de se déplacer dans le labyrinthe tout en se recalant sur les murs et en se remettant droit en s’aidant des lignes blanches.</w:t>
       </w:r>
       <w:r>
-        <w:t xml:space="preserve"> Il utilise la classe </w:t>
-      </w:r>
-      <w:proofErr w:type="spellStart"/>
-      <w:r>
-        <w:t>ChangeSquare</w:t>
-      </w:r>
-      <w:proofErr w:type="spellEnd"/>
-      <w:r>
-        <w:t xml:space="preserve"> qui rassemble les différentes capacités du robot.</w:t>
+        <w:t xml:space="preserve"> Il utilise la classe ChangeSquare qui rassemble les différentes capacités du robot.</w:t>
       </w:r>
       <w:r>
         <w:br/>
       </w:r>
-      <w:proofErr w:type="spellStart"/>
       <w:r>
-        <w:t>MainSuiveur</w:t>
+        <w:t>MainSuiveur permet à un robot à 2 capteurs lumineux de se déplacer en suivant une ligne et de prendre la route désignée à une intersec</w:t>
       </w:r>
-      <w:proofErr w:type="spellEnd"/>
       <w:r>
-        <w:t xml:space="preserve"> permet à un robot à 2 capteurs lumineux de se déplacer en suivant une ligne et de prendre la route désignée à une intersection. Il utilise </w:t>
+        <w:t>tion. Il utilise</w:t>
       </w:r>
-      <w:proofErr w:type="spellStart"/>
       <w:r>
-        <w:t>ChangeSquare</w:t>
+        <w:t xml:space="preserve"> ToolOne qui permet le calcul de PID.</w:t>
       </w:r>
-      <w:proofErr w:type="spellEnd"/>
-      <w:r>
-        <w:t xml:space="preserve"> et </w:t>
-      </w:r>
-      <w:proofErr w:type="spellStart"/>
-      <w:r>
-        <w:t>ToolOne</w:t>
-      </w:r>
-      <w:proofErr w:type="spellEnd"/>
-      <w:r>
-        <w:t xml:space="preserve"> qui permet le calcul de PID.</w:t>
-      </w:r>
+    </w:p>
+    <w:p>
+      <w:pPr>
+        <w:pStyle w:val="Titre1"/>
+        <w:rPr>
+          <w:sz w:val="14"/>
+        </w:rPr>
+      </w:pPr>
     </w:p>
     <w:p>
       <w:pPr>
@@ -101,16 +81,137 @@
     </w:p>
     <w:p>
       <w:r>
-        <w:t>[</w:t>
+        <w:t xml:space="preserve">Pour les déplacements dans le labyrinthe, il suffit, dans MainLabyrinthe, de régler motorG, motorD, wheelDiameter, et trackWidth. </w:t>
+      </w:r>
+      <w:r>
+        <w:t xml:space="preserve">En fonction de la constitution mécanique du robot et des branchements, on modifiera la section correspondante dans ChangeSquare. </w:t>
+      </w:r>
+      <w:r>
+        <w:t xml:space="preserve">Après avoir défini dans le </w:t>
       </w:r>
       <w:proofErr w:type="gramStart"/>
       <w:r>
-        <w:t>insérer</w:t>
+        <w:t>String[</w:t>
       </w:r>
       <w:proofErr w:type="gramEnd"/>
       <w:r>
-        <w:t xml:space="preserve"> texte ici]</w:t>
+        <w:t>]  parcours  le chemin que doit suivre le robot, on upload le code sur la brique NXT et le tour est joué !</w:t>
       </w:r>
+    </w:p>
+    <w:p>
+      <w:r>
+        <w:t xml:space="preserve">Si les moteurs de propulsion du robot sont montés « à l’envers » (càd que </w:t>
+      </w:r>
+      <w:proofErr w:type="gramStart"/>
+      <w:r>
+        <w:t>pilote.forward(</w:t>
+      </w:r>
+      <w:proofErr w:type="gramEnd"/>
+      <w:r>
+        <w:t xml:space="preserve">) ; fait reculer le robot), </w:t>
+      </w:r>
+      <w:r>
+        <w:t xml:space="preserve">il faut mettre un signe « - » devant tous les angles et les distances, et remplacer forward() par backward() et inversement. </w:t>
+      </w:r>
+    </w:p>
+    <w:p>
+      <w:r>
+        <w:t xml:space="preserve">Pour les déplacements en suivant une ligne, il faut régler </w:t>
+      </w:r>
+      <w:r>
+        <w:t>les section</w:t>
+      </w:r>
+      <w:r>
+        <w:t>s</w:t>
+      </w:r>
+      <w:r>
+        <w:t xml:space="preserve"> « A changer en fonction de la mécanique du robot » et « Valeurs à régler si on le souhaite » dans MainSuiveur. </w:t>
+      </w:r>
+      <w:r>
+        <w:t xml:space="preserve">Les valeurs de </w:t>
+      </w:r>
+      <w:proofErr w:type="spellStart"/>
+      <w:r>
+        <w:t>kp</w:t>
+      </w:r>
+      <w:proofErr w:type="spellEnd"/>
+      <w:r>
+        <w:t xml:space="preserve">, </w:t>
+      </w:r>
+      <w:proofErr w:type="spellStart"/>
+      <w:r>
+        <w:t>ki</w:t>
+      </w:r>
+      <w:proofErr w:type="spellEnd"/>
+      <w:r>
+        <w:t xml:space="preserve"> et </w:t>
+      </w:r>
+      <w:proofErr w:type="spellStart"/>
+      <w:r>
+        <w:t>kd</w:t>
+      </w:r>
+      <w:proofErr w:type="spellEnd"/>
+      <w:r>
+        <w:t xml:space="preserve"> dans la cl</w:t>
+      </w:r>
+      <w:r>
+        <w:t>asse ToolOne sont aussi à définir avec soin</w:t>
+      </w:r>
+      <w:r>
+        <w:t xml:space="preserve">. Valeurs conseillées : </w:t>
+      </w:r>
+      <w:proofErr w:type="spellStart"/>
+      <w:r>
+        <w:t>k</w:t>
+      </w:r>
+      <w:r>
+        <w:t>i</w:t>
+      </w:r>
+      <w:proofErr w:type="spellEnd"/>
+      <w:r>
+        <w:t xml:space="preserve"> =</w:t>
+      </w:r>
+      <w:r>
+        <w:t xml:space="preserve"> 0, régler le </w:t>
+      </w:r>
+      <w:proofErr w:type="spellStart"/>
+      <w:r>
+        <w:t>kp</w:t>
+      </w:r>
+      <w:proofErr w:type="spellEnd"/>
+      <w:r>
+        <w:t xml:space="preserve"> comme on le souhaite </w:t>
+      </w:r>
+      <w:r>
+        <w:t xml:space="preserve">en fonction des réactions du robot </w:t>
+      </w:r>
+      <w:r>
+        <w:t xml:space="preserve">et régler le </w:t>
+      </w:r>
+      <w:proofErr w:type="spellStart"/>
+      <w:r>
+        <w:t>kd</w:t>
+      </w:r>
+      <w:proofErr w:type="spellEnd"/>
+      <w:r>
+        <w:t xml:space="preserve"> e</w:t>
+      </w:r>
+      <w:r>
+        <w:t>nviron 10 fois plus grand la plupart du temps</w:t>
+      </w:r>
+      <w:r>
+        <w:t>.</w:t>
+      </w:r>
+    </w:p>
+    <w:p>
+      <w:pPr>
+        <w:pStyle w:val="Titre1"/>
+        <w:rPr>
+          <w:sz w:val="10"/>
+        </w:rPr>
+      </w:pPr>
+      <w:bookmarkStart w:id="0" w:name="_GoBack"/>
+      <w:bookmarkEnd w:id="0"/>
     </w:p>
     <w:p>
       <w:pPr>
@@ -122,67 +223,154 @@
     </w:p>
     <w:p>
       <w:r>
-        <w:t>[</w:t>
+        <w:t>Vidéos illustrant le d</w:t>
       </w:r>
-      <w:proofErr w:type="gramStart"/>
       <w:r>
-        <w:t>insérer</w:t>
+        <w:t>éplacement d'un robot dans un labyrinthe</w:t>
       </w:r>
-      <w:proofErr w:type="gramEnd"/>
       <w:r>
-        <w:t xml:space="preserve"> texte ici]</w:t>
+        <w:t> :</w:t>
       </w:r>
     </w:p>
     <w:p>
-      <w:bookmarkStart w:id="0" w:name="_GoBack"/>
-      <w:bookmarkEnd w:id="0"/>
-    </w:p>
-    <w:p/>
-    <w:p/>
-    <w:p>
       <w:pPr>
-        <w:pStyle w:val="Sansinterligne"/>
+        <w:pStyle w:val="Paragraphedeliste"/>
+        <w:numPr>
+          <w:ilvl w:val="0"/>
+          <w:numId w:val="13"/>
+        </w:numPr>
       </w:pPr>
+      <w:r>
+        <w:t xml:space="preserve">Sans recalages : </w:t>
+      </w:r>
+      <w:hyperlink r:id="rId11" w:history="1">
+        <w:r>
+          <w:rPr>
+            <w:rStyle w:val="Lienhypertexte"/>
+          </w:rPr>
+          <w:t>https://youtu.be/tlb713Xm_5o</w:t>
+        </w:r>
+      </w:hyperlink>
     </w:p>
     <w:p>
       <w:pPr>
-        <w:pStyle w:val="Sansinterligne"/>
+        <w:pStyle w:val="Paragraphedeliste"/>
+        <w:numPr>
+          <w:ilvl w:val="0"/>
+          <w:numId w:val="13"/>
+        </w:numPr>
       </w:pPr>
+      <w:r>
+        <w:t>A</w:t>
+      </w:r>
+      <w:r>
+        <w:t>vec recalage sur les lignes blanches</w:t>
+      </w:r>
+      <w:r>
+        <w:t xml:space="preserve"> pour se remettre droit, mais sans recalage grâce aux ultrasons : </w:t>
+      </w:r>
+      <w:hyperlink r:id="rId12" w:history="1">
+        <w:r>
+          <w:rPr>
+            <w:rStyle w:val="Lienhypertexte"/>
+          </w:rPr>
+          <w:t>https://youtu.be/hVkIaHnsKBA</w:t>
+        </w:r>
+      </w:hyperlink>
     </w:p>
     <w:p>
       <w:pPr>
-        <w:pStyle w:val="Sansinterligne"/>
+        <w:pStyle w:val="Paragraphedeliste"/>
+        <w:numPr>
+          <w:ilvl w:val="0"/>
+          <w:numId w:val="13"/>
+        </w:numPr>
       </w:pPr>
+      <w:r>
+        <w:t>A</w:t>
+      </w:r>
+      <w:r>
+        <w:t xml:space="preserve">vec recalage sur les lignes blanches et recalage </w:t>
+      </w:r>
+      <w:r>
+        <w:t xml:space="preserve">ultrason </w:t>
+      </w:r>
+      <w:r>
+        <w:t>en s</w:t>
+      </w:r>
+      <w:r>
+        <w:t xml:space="preserve">e repérant par rapport aux murs : </w:t>
+      </w:r>
+      <w:hyperlink r:id="rId13" w:history="1">
+        <w:r>
+          <w:rPr>
+            <w:rStyle w:val="Lienhypertexte"/>
+          </w:rPr>
+          <w:t>https://youtu.be/UEQHLIIFqv4</w:t>
+        </w:r>
+      </w:hyperlink>
+      <w:r>
+        <w:t xml:space="preserve"> </w:t>
+      </w:r>
     </w:p>
     <w:p>
-      <w:pPr>
-        <w:pStyle w:val="Sansinterligne"/>
-      </w:pPr>
+      <w:r>
+        <w:t>Les différents recalages semblent utiles lorsque le robot réalise un parcours plutôt long dans le labyrinthe, puisque cela lui permet d’arriver à destina</w:t>
+      </w:r>
+      <w:r>
+        <w:t>tion sans rentrer dans les murs, même s’il est un peu plus lent.</w:t>
+      </w:r>
     </w:p>
     <w:p>
-      <w:pPr>
-        <w:pStyle w:val="Sansinterligne"/>
-      </w:pPr>
+      <w:r>
+        <w:t>Robot suivant une ligne et prenant la rou</w:t>
+      </w:r>
+      <w:r>
+        <w:t xml:space="preserve">te de gauche à une intersection : </w:t>
+      </w:r>
+      <w:hyperlink r:id="rId14" w:history="1">
+        <w:r>
+          <w:rPr>
+            <w:rStyle w:val="Lienhypertexte"/>
+          </w:rPr>
+          <w:t>https://youtu.be/GLzIlB1S6a0</w:t>
+        </w:r>
+      </w:hyperlink>
+      <w:r>
+        <w:t xml:space="preserve"> </w:t>
+      </w:r>
     </w:p>
     <w:p>
-      <w:pPr>
-        <w:pStyle w:val="Sansinterligne"/>
-      </w:pPr>
-    </w:p>
-    <w:p>
-      <w:pPr>
-        <w:pStyle w:val="Sansinterligne"/>
-      </w:pPr>
+      <w:r>
+        <w:t xml:space="preserve">Le mode de déplacement en suivant les lignes semble </w:t>
+      </w:r>
+      <w:r>
+        <w:t xml:space="preserve">aussi fiable et </w:t>
+      </w:r>
+      <w:r>
+        <w:t>plus rapide</w:t>
+      </w:r>
+      <w:r>
+        <w:t xml:space="preserve"> que le déplacement case par case dans un labyrinthe. Il est ludique, assez rapide et pas trop compliqué </w:t>
+      </w:r>
+      <w:r>
+        <w:t xml:space="preserve">à </w:t>
+      </w:r>
+      <w:r>
+        <w:t xml:space="preserve">coder, ce qui le rend adapté pour une compétition </w:t>
+      </w:r>
+      <w:r>
+        <w:t xml:space="preserve">de robotique </w:t>
+      </w:r>
+      <w:r>
+        <w:t>accessible à davantage de monde.</w:t>
+      </w:r>
     </w:p>
     <w:sectPr>
-      <w:headerReference w:type="even" r:id="rId11"/>
-      <w:headerReference w:type="default" r:id="rId12"/>
-      <w:footerReference w:type="even" r:id="rId13"/>
-      <w:footerReference w:type="default" r:id="rId14"/>
-      <w:headerReference w:type="first" r:id="rId15"/>
+      <w:footerReference w:type="default" r:id="rId15"/>
       <w:footerReference w:type="first" r:id="rId16"/>
       <w:pgSz w:w="11906" w:h="16838" w:code="9"/>
-      <w:pgMar w:top="1077" w:right="1089" w:bottom="720" w:left="1089" w:header="720" w:footer="1110" w:gutter="0"/>
+      <w:pgMar w:top="1077" w:right="1089" w:bottom="720" w:left="1089" w:header="720" w:footer="353" w:gutter="0"/>
       <w:cols w:space="720"/>
       <w:titlePg/>
       <w:docGrid w:linePitch="360"/>
@@ -222,16 +410,6 @@
     <w:pPr>
       <w:pStyle w:val="Pieddepage"/>
     </w:pPr>
-  </w:p>
-</w:ftr>
-</file>
-
-<file path=word/footer2.xml><?xml version="1.0" encoding="utf-8"?>
-<w:ftr xmlns:wpc="http://schemas.microsoft.com/office/word/2010/wordprocessingCanvas" xmlns:mc="http://schemas.openxmlformats.org/markup-compatibility/2006" xmlns:o="urn:schemas-microsoft-com:office:office" xmlns:r="http://schemas.openxmlformats.org/officeDocument/2006/relationships" xmlns:m="http://schemas.openxmlformats.org/officeDocument/2006/math" xmlns:v="urn:schemas-microsoft-com:vml" xmlns:wp14="http://schemas.microsoft.com/office/word/2010/wordprocessingDrawing" xmlns:wp="http://schemas.openxmlformats.org/drawingml/2006/wordprocessingDrawing" xmlns:w10="urn:schemas-microsoft-com:office:word" xmlns:w="http://schemas.openxmlformats.org/wordprocessingml/2006/main" xmlns:w14="http://schemas.microsoft.com/office/word/2010/wordml" xmlns:w15="http://schemas.microsoft.com/office/word/2012/wordml" xmlns:wpg="http://schemas.microsoft.com/office/word/2010/wordprocessingGroup" xmlns:wpi="http://schemas.microsoft.com/office/word/2010/wordprocessingInk" xmlns:wne="http://schemas.microsoft.com/office/word/2006/wordml" xmlns:wps="http://schemas.microsoft.com/office/word/2010/wordprocessingShape" mc:Ignorable="w14 w15 wp14">
-  <w:p>
-    <w:pPr>
-      <w:pStyle w:val="Pieddepage"/>
-    </w:pPr>
     <w:r>
       <w:rPr>
         <w:lang w:bidi="fr-FR"/>
@@ -273,7 +451,7 @@
 </w:ftr>
 </file>
 
-<file path=word/footer3.xml><?xml version="1.0" encoding="utf-8"?>
+<file path=word/footer2.xml><?xml version="1.0" encoding="utf-8"?>
 <w:ftr xmlns:wpc="http://schemas.microsoft.com/office/word/2010/wordprocessingCanvas" xmlns:mc="http://schemas.openxmlformats.org/markup-compatibility/2006" xmlns:o="urn:schemas-microsoft-com:office:office" xmlns:r="http://schemas.openxmlformats.org/officeDocument/2006/relationships" xmlns:m="http://schemas.openxmlformats.org/officeDocument/2006/math" xmlns:v="urn:schemas-microsoft-com:vml" xmlns:wp14="http://schemas.microsoft.com/office/word/2010/wordprocessingDrawing" xmlns:wp="http://schemas.openxmlformats.org/drawingml/2006/wordprocessingDrawing" xmlns:w10="urn:schemas-microsoft-com:office:word" xmlns:w="http://schemas.openxmlformats.org/wordprocessingml/2006/main" xmlns:w14="http://schemas.microsoft.com/office/word/2010/wordml" xmlns:w15="http://schemas.microsoft.com/office/word/2012/wordml" xmlns:wpg="http://schemas.microsoft.com/office/word/2010/wordprocessingGroup" xmlns:wpi="http://schemas.microsoft.com/office/word/2010/wordprocessingInk" xmlns:wne="http://schemas.microsoft.com/office/word/2006/wordml" xmlns:wps="http://schemas.microsoft.com/office/word/2010/wordprocessingShape" mc:Ignorable="w14 w15 wp14">
   <w:tbl>
     <w:tblPr>
@@ -330,6 +508,9 @@
       </w:tc>
     </w:tr>
     <w:tr>
+      <w:trPr>
+        <w:trHeight w:val="75"/>
+      </w:trPr>
       <w:tc>
         <w:tcPr>
           <w:tcW w:w="3890" w:type="dxa"/>
@@ -404,36 +585,6 @@
     </w:p>
   </w:footnote>
 </w:footnotes>
-</file>
-
-<file path=word/header1.xml><?xml version="1.0" encoding="utf-8"?>
-<w:hdr xmlns:wpc="http://schemas.microsoft.com/office/word/2010/wordprocessingCanvas" xmlns:mc="http://schemas.openxmlformats.org/markup-compatibility/2006" xmlns:o="urn:schemas-microsoft-com:office:office" xmlns:r="http://schemas.openxmlformats.org/officeDocument/2006/relationships" xmlns:m="http://schemas.openxmlformats.org/officeDocument/2006/math" xmlns:v="urn:schemas-microsoft-com:vml" xmlns:wp14="http://schemas.microsoft.com/office/word/2010/wordprocessingDrawing" xmlns:wp="http://schemas.openxmlformats.org/drawingml/2006/wordprocessingDrawing" xmlns:w10="urn:schemas-microsoft-com:office:word" xmlns:w="http://schemas.openxmlformats.org/wordprocessingml/2006/main" xmlns:w14="http://schemas.microsoft.com/office/word/2010/wordml" xmlns:w15="http://schemas.microsoft.com/office/word/2012/wordml" xmlns:wpg="http://schemas.microsoft.com/office/word/2010/wordprocessingGroup" xmlns:wpi="http://schemas.microsoft.com/office/word/2010/wordprocessingInk" xmlns:wne="http://schemas.microsoft.com/office/word/2006/wordml" xmlns:wps="http://schemas.microsoft.com/office/word/2010/wordprocessingShape" mc:Ignorable="w14 w15 wp14">
-  <w:p>
-    <w:pPr>
-      <w:pStyle w:val="En-tte"/>
-    </w:pPr>
-  </w:p>
-</w:hdr>
-</file>
-
-<file path=word/header2.xml><?xml version="1.0" encoding="utf-8"?>
-<w:hdr xmlns:wpc="http://schemas.microsoft.com/office/word/2010/wordprocessingCanvas" xmlns:mc="http://schemas.openxmlformats.org/markup-compatibility/2006" xmlns:o="urn:schemas-microsoft-com:office:office" xmlns:r="http://schemas.openxmlformats.org/officeDocument/2006/relationships" xmlns:m="http://schemas.openxmlformats.org/officeDocument/2006/math" xmlns:v="urn:schemas-microsoft-com:vml" xmlns:wp14="http://schemas.microsoft.com/office/word/2010/wordprocessingDrawing" xmlns:wp="http://schemas.openxmlformats.org/drawingml/2006/wordprocessingDrawing" xmlns:w10="urn:schemas-microsoft-com:office:word" xmlns:w="http://schemas.openxmlformats.org/wordprocessingml/2006/main" xmlns:w14="http://schemas.microsoft.com/office/word/2010/wordml" xmlns:w15="http://schemas.microsoft.com/office/word/2012/wordml" xmlns:wpg="http://schemas.microsoft.com/office/word/2010/wordprocessingGroup" xmlns:wpi="http://schemas.microsoft.com/office/word/2010/wordprocessingInk" xmlns:wne="http://schemas.microsoft.com/office/word/2006/wordml" xmlns:wps="http://schemas.microsoft.com/office/word/2010/wordprocessingShape" mc:Ignorable="w14 w15 wp14">
-  <w:p>
-    <w:pPr>
-      <w:pStyle w:val="En-tte"/>
-    </w:pPr>
-  </w:p>
-</w:hdr>
-</file>
-
-<file path=word/header3.xml><?xml version="1.0" encoding="utf-8"?>
-<w:hdr xmlns:wpc="http://schemas.microsoft.com/office/word/2010/wordprocessingCanvas" xmlns:mc="http://schemas.openxmlformats.org/markup-compatibility/2006" xmlns:o="urn:schemas-microsoft-com:office:office" xmlns:r="http://schemas.openxmlformats.org/officeDocument/2006/relationships" xmlns:m="http://schemas.openxmlformats.org/officeDocument/2006/math" xmlns:v="urn:schemas-microsoft-com:vml" xmlns:wp14="http://schemas.microsoft.com/office/word/2010/wordprocessingDrawing" xmlns:wp="http://schemas.openxmlformats.org/drawingml/2006/wordprocessingDrawing" xmlns:w10="urn:schemas-microsoft-com:office:word" xmlns:w="http://schemas.openxmlformats.org/wordprocessingml/2006/main" xmlns:w14="http://schemas.microsoft.com/office/word/2010/wordml" xmlns:w15="http://schemas.microsoft.com/office/word/2012/wordml" xmlns:wpg="http://schemas.microsoft.com/office/word/2010/wordprocessingGroup" xmlns:wpi="http://schemas.microsoft.com/office/word/2010/wordprocessingInk" xmlns:wne="http://schemas.microsoft.com/office/word/2006/wordml" xmlns:wps="http://schemas.microsoft.com/office/word/2010/wordprocessingShape" mc:Ignorable="w14 w15 wp14">
-  <w:p>
-    <w:pPr>
-      <w:pStyle w:val="En-tte"/>
-    </w:pPr>
-  </w:p>
-</w:hdr>
 </file>
 
 <file path=word/numbering.xml><?xml version="1.0" encoding="utf-8"?>
@@ -843,6 +994,119 @@
       </w:pPr>
     </w:lvl>
   </w:abstractNum>
+  <w:abstractNum w:abstractNumId="12" w15:restartNumberingAfterBreak="0">
+    <w:nsid w:val="43554CFC"/>
+    <w:multiLevelType w:val="hybridMultilevel"/>
+    <w:tmpl w:val="43C8AEF4"/>
+    <w:lvl w:ilvl="0" w:tplc="040C0001">
+      <w:start w:val="1"/>
+      <w:numFmt w:val="bullet"/>
+      <w:lvlText w:val=""/>
+      <w:lvlJc w:val="left"/>
+      <w:pPr>
+        <w:ind w:left="780" w:hanging="360"/>
+      </w:pPr>
+      <w:rPr>
+        <w:rFonts w:ascii="Symbol" w:hAnsi="Symbol" w:hint="default"/>
+      </w:rPr>
+    </w:lvl>
+    <w:lvl w:ilvl="1" w:tplc="040C0003" w:tentative="1">
+      <w:start w:val="1"/>
+      <w:numFmt w:val="bullet"/>
+      <w:lvlText w:val="o"/>
+      <w:lvlJc w:val="left"/>
+      <w:pPr>
+        <w:ind w:left="1500" w:hanging="360"/>
+      </w:pPr>
+      <w:rPr>
+        <w:rFonts w:ascii="Courier New" w:hAnsi="Courier New" w:cs="Courier New" w:hint="default"/>
+      </w:rPr>
+    </w:lvl>
+    <w:lvl w:ilvl="2" w:tplc="040C0005" w:tentative="1">
+      <w:start w:val="1"/>
+      <w:numFmt w:val="bullet"/>
+      <w:lvlText w:val=""/>
+      <w:lvlJc w:val="left"/>
+      <w:pPr>
+        <w:ind w:left="2220" w:hanging="360"/>
+      </w:pPr>
+      <w:rPr>
+        <w:rFonts w:ascii="Wingdings" w:hAnsi="Wingdings" w:hint="default"/>
+      </w:rPr>
+    </w:lvl>
+    <w:lvl w:ilvl="3" w:tplc="040C0001" w:tentative="1">
+      <w:start w:val="1"/>
+      <w:numFmt w:val="bullet"/>
+      <w:lvlText w:val=""/>
+      <w:lvlJc w:val="left"/>
+      <w:pPr>
+        <w:ind w:left="2940" w:hanging="360"/>
+      </w:pPr>
+      <w:rPr>
+        <w:rFonts w:ascii="Symbol" w:hAnsi="Symbol" w:hint="default"/>
+      </w:rPr>
+    </w:lvl>
+    <w:lvl w:ilvl="4" w:tplc="040C0003" w:tentative="1">
+      <w:start w:val="1"/>
+      <w:numFmt w:val="bullet"/>
+      <w:lvlText w:val="o"/>
+      <w:lvlJc w:val="left"/>
+      <w:pPr>
+        <w:ind w:left="3660" w:hanging="360"/>
+      </w:pPr>
+      <w:rPr>
+        <w:rFonts w:ascii="Courier New" w:hAnsi="Courier New" w:cs="Courier New" w:hint="default"/>
+      </w:rPr>
+    </w:lvl>
+    <w:lvl w:ilvl="5" w:tplc="040C0005" w:tentative="1">
+      <w:start w:val="1"/>
+      <w:numFmt w:val="bullet"/>
+      <w:lvlText w:val=""/>
+      <w:lvlJc w:val="left"/>
+      <w:pPr>
+        <w:ind w:left="4380" w:hanging="360"/>
+      </w:pPr>
+      <w:rPr>
+        <w:rFonts w:ascii="Wingdings" w:hAnsi="Wingdings" w:hint="default"/>
+      </w:rPr>
+    </w:lvl>
+    <w:lvl w:ilvl="6" w:tplc="040C0001" w:tentative="1">
+      <w:start w:val="1"/>
+      <w:numFmt w:val="bullet"/>
+      <w:lvlText w:val=""/>
+      <w:lvlJc w:val="left"/>
+      <w:pPr>
+        <w:ind w:left="5100" w:hanging="360"/>
+      </w:pPr>
+      <w:rPr>
+        <w:rFonts w:ascii="Symbol" w:hAnsi="Symbol" w:hint="default"/>
+      </w:rPr>
+    </w:lvl>
+    <w:lvl w:ilvl="7" w:tplc="040C0003" w:tentative="1">
+      <w:start w:val="1"/>
+      <w:numFmt w:val="bullet"/>
+      <w:lvlText w:val="o"/>
+      <w:lvlJc w:val="left"/>
+      <w:pPr>
+        <w:ind w:left="5820" w:hanging="360"/>
+      </w:pPr>
+      <w:rPr>
+        <w:rFonts w:ascii="Courier New" w:hAnsi="Courier New" w:cs="Courier New" w:hint="default"/>
+      </w:rPr>
+    </w:lvl>
+    <w:lvl w:ilvl="8" w:tplc="040C0005" w:tentative="1">
+      <w:start w:val="1"/>
+      <w:numFmt w:val="bullet"/>
+      <w:lvlText w:val=""/>
+      <w:lvlJc w:val="left"/>
+      <w:pPr>
+        <w:ind w:left="6540" w:hanging="360"/>
+      </w:pPr>
+      <w:rPr>
+        <w:rFonts w:ascii="Wingdings" w:hAnsi="Wingdings" w:hint="default"/>
+      </w:rPr>
+    </w:lvl>
+  </w:abstractNum>
   <w:num w:numId="1">
     <w:abstractNumId w:val="10"/>
   </w:num>
@@ -878,6 +1142,9 @@
   </w:num>
   <w:num w:numId="12">
     <w:abstractNumId w:val="11"/>
+  </w:num>
+  <w:num w:numId="13">
+    <w:abstractNumId w:val="12"/>
   </w:num>
 </w:numbering>
 </file>
@@ -26418,6 +26685,15 @@
 </file>
 
 <file path=customXml/item2.xml><?xml version="1.0" encoding="utf-8"?>
+<?mso-contentType ?>
+<FormTemplates xmlns="http://schemas.microsoft.com/sharepoint/v3/contenttype/forms">
+  <Display>DocumentLibraryForm</Display>
+  <Edit>DocumentLibraryForm</Edit>
+  <New>DocumentLibraryForm</New>
+</FormTemplates>
+</file>
+
+<file path=customXml/item3.xml><?xml version="1.0" encoding="utf-8"?>
 <ct:contentTypeSchema xmlns:ct="http://schemas.microsoft.com/office/2006/metadata/contentType" xmlns:ma="http://schemas.microsoft.com/office/2006/metadata/properties/metaAttributes" ct:_="" ma:_="" ma:contentTypeName="Document" ma:contentTypeID="0x010100AA3F7D94069FF64A86F7DFF56D60E3BE" ma:contentTypeVersion="6" ma:contentTypeDescription="Create a new document." ma:contentTypeScope="" ma:versionID="c32302c77d4085ecf495bdddb7f5e889">
   <xsd:schema xmlns:xsd="http://www.w3.org/2001/XMLSchema" xmlns:xs="http://www.w3.org/2001/XMLSchema" xmlns:p="http://schemas.microsoft.com/office/2006/metadata/properties" xmlns:ns2="a4f35948-e619-41b3-aa29-22878b09cfd2" xmlns:ns3="40262f94-9f35-4ac3-9a90-690165a166b7" targetNamespace="http://schemas.microsoft.com/office/2006/metadata/properties" ma:root="true" ma:fieldsID="4ab5ae46be95f9d0be6107e8200be7a2" ns2:_="" ns3:_="">
     <xsd:import namespace="a4f35948-e619-41b3-aa29-22878b09cfd2"/>
@@ -26598,15 +26874,6 @@
 </ct:contentTypeSchema>
 </file>
 
-<file path=customXml/item3.xml><?xml version="1.0" encoding="utf-8"?>
-<?mso-contentType ?>
-<FormTemplates xmlns="http://schemas.microsoft.com/sharepoint/v3/contenttype/forms">
-  <Display>DocumentLibraryForm</Display>
-  <Edit>DocumentLibraryForm</Edit>
-  <New>DocumentLibraryForm</New>
-</FormTemplates>
-</file>
-
 <file path=customXml/item4.xml><?xml version="1.0" encoding="utf-8"?>
 <b:Sources xmlns:b="http://schemas.openxmlformats.org/officeDocument/2006/bibliography" xmlns="http://schemas.openxmlformats.org/officeDocument/2006/bibliography" SelectedStyle="\APASixthEditionOfficeOnline.xsl" StyleName="APA" Version="6"/>
 </file>
@@ -26622,6 +26889,14 @@
 </file>
 
 <file path=customXml/itemProps2.xml><?xml version="1.0" encoding="utf-8"?>
+<ds:datastoreItem xmlns:ds="http://schemas.openxmlformats.org/officeDocument/2006/customXml" ds:itemID="{FFB2B4FA-72AC-41A9-8B09-C2D076232AFA}">
+  <ds:schemaRefs>
+    <ds:schemaRef ds:uri="http://schemas.microsoft.com/sharepoint/v3/contenttype/forms"/>
+  </ds:schemaRefs>
+</ds:datastoreItem>
+</file>
+
+<file path=customXml/itemProps3.xml><?xml version="1.0" encoding="utf-8"?>
 <ds:datastoreItem xmlns:ds="http://schemas.openxmlformats.org/officeDocument/2006/customXml" ds:itemID="{0C0E1E41-A3CF-43A7-9260-E35CDA1915E8}">
   <ds:schemaRefs>
     <ds:schemaRef ds:uri="http://schemas.microsoft.com/office/2006/metadata/contentType"/>
@@ -26640,16 +26915,8 @@
 </ds:datastoreItem>
 </file>
 
-<file path=customXml/itemProps3.xml><?xml version="1.0" encoding="utf-8"?>
-<ds:datastoreItem xmlns:ds="http://schemas.openxmlformats.org/officeDocument/2006/customXml" ds:itemID="{FFB2B4FA-72AC-41A9-8B09-C2D076232AFA}">
-  <ds:schemaRefs>
-    <ds:schemaRef ds:uri="http://schemas.microsoft.com/sharepoint/v3/contenttype/forms"/>
-  </ds:schemaRefs>
-</ds:datastoreItem>
-</file>
-
 <file path=customXml/itemProps4.xml><?xml version="1.0" encoding="utf-8"?>
-<ds:datastoreItem xmlns:ds="http://schemas.openxmlformats.org/officeDocument/2006/customXml" ds:itemID="{617D02FC-AD9B-4535-939F-1E046835D796}">
+<ds:datastoreItem xmlns:ds="http://schemas.openxmlformats.org/officeDocument/2006/customXml" ds:itemID="{2A72C9D3-C9C1-407E-BFE7-F5133183D9CF}">
   <ds:schemaRefs>
     <ds:schemaRef ds:uri="http://schemas.openxmlformats.org/officeDocument/2006/bibliography"/>
   </ds:schemaRefs>

</xml_diff>